<commit_message>
App Structure Set; add data
</commit_message>
<xml_diff>
--- a/Java Notes.docx
+++ b/Java Notes.docx
@@ -129,8 +129,13 @@
         </w:numPr>
       </w:pPr>
       <w:r>
-        <w:t>Make sure you change the variable name of the table in Display so that you can connect to it with DefaultTableModel</w:t>
-      </w:r>
+        <w:t xml:space="preserve">Make sure you change the variable name of the table in Display so that you can connect to it with </w:t>
+      </w:r>
+      <w:proofErr w:type="spellStart"/>
+      <w:r>
+        <w:t>DefaultTableModel</w:t>
+      </w:r>
+      <w:proofErr w:type="spellEnd"/>
     </w:p>
     <w:p>
       <w:pPr>
@@ -145,8 +150,17 @@
           <w:b/>
           <w:strike/>
         </w:rPr>
-        <w:t>Step 2: App updates table upon insertion of new data into db</w:t>
-      </w:r>
+        <w:t xml:space="preserve">Step 2: App updates table upon insertion of new data into </w:t>
+      </w:r>
+      <w:proofErr w:type="spellStart"/>
+      <w:r>
+        <w:rPr>
+          <w:b/>
+          <w:strike/>
+        </w:rPr>
+        <w:t>db</w:t>
+      </w:r>
+      <w:proofErr w:type="spellEnd"/>
     </w:p>
     <w:p>
       <w:pPr>
@@ -157,10 +171,31 @@
         </w:numPr>
       </w:pPr>
       <w:r>
-        <w:t>Can’t update without restarting: to change: use defaulttablemodel to get the model, empty the table and then reshow the table using the show_user</w:t>
-      </w:r>
-      <w:r>
-        <w:t>()</w:t>
+        <w:t xml:space="preserve">Can’t update without restarting: to change: use </w:t>
+      </w:r>
+      <w:proofErr w:type="spellStart"/>
+      <w:r>
+        <w:t>defaulttablemodel</w:t>
+      </w:r>
+      <w:proofErr w:type="spellEnd"/>
+      <w:r>
+        <w:t xml:space="preserve"> to get the model, empty the table and then reshow the table using the </w:t>
+      </w:r>
+      <w:proofErr w:type="spellStart"/>
+      <w:r>
+        <w:t>show_</w:t>
+      </w:r>
+      <w:proofErr w:type="gramStart"/>
+      <w:r>
+        <w:t>user</w:t>
+      </w:r>
+      <w:proofErr w:type="spellEnd"/>
+      <w:r>
+        <w:t>(</w:t>
+      </w:r>
+      <w:proofErr w:type="gramEnd"/>
+      <w:r>
+        <w:t>)</w:t>
       </w:r>
       <w:r>
         <w:t xml:space="preserve"> (this is O(n</w:t>
@@ -178,7 +213,15 @@
         </w:numPr>
       </w:pPr>
       <w:r>
-        <w:t>Shouldn’t need to delete (or really insert) from table since that will be handled with SQL queries</w:t>
+        <w:t xml:space="preserve">Shouldn’t need to delete (or </w:t>
+      </w:r>
+      <w:proofErr w:type="gramStart"/>
+      <w:r>
+        <w:t>really insert</w:t>
+      </w:r>
+      <w:proofErr w:type="gramEnd"/>
+      <w:r>
+        <w:t>) from table since that will be handled with SQL queries</w:t>
       </w:r>
     </w:p>
     <w:p>
@@ -240,8 +283,13 @@
           <w:numId w:val="2"/>
         </w:numPr>
       </w:pPr>
-      <w:r>
-        <w:t>ArrayList&lt;User&gt;: class User defines the parameters of the chart connects to the database and gets the values</w:t>
+      <w:proofErr w:type="spellStart"/>
+      <w:r>
+        <w:t>ArrayList</w:t>
+      </w:r>
+      <w:proofErr w:type="spellEnd"/>
+      <w:r>
+        <w:t>&lt;User&gt;: class User defines the parameters of the chart connects to the database and gets the values</w:t>
       </w:r>
     </w:p>
     <w:p>
@@ -252,8 +300,29 @@
           <w:numId w:val="2"/>
         </w:numPr>
       </w:pPr>
-      <w:r>
-        <w:t xml:space="preserve">Show_user(): takes the values acquired from userList and actually displays it in a table </w:t>
+      <w:proofErr w:type="spellStart"/>
+      <w:r>
+        <w:t>Show_</w:t>
+      </w:r>
+      <w:proofErr w:type="gramStart"/>
+      <w:r>
+        <w:t>user</w:t>
+      </w:r>
+      <w:proofErr w:type="spellEnd"/>
+      <w:r>
+        <w:t>(</w:t>
+      </w:r>
+      <w:proofErr w:type="gramEnd"/>
+      <w:r>
+        <w:t xml:space="preserve">): takes the values acquired from </w:t>
+      </w:r>
+      <w:proofErr w:type="spellStart"/>
+      <w:r>
+        <w:t>userList</w:t>
+      </w:r>
+      <w:proofErr w:type="spellEnd"/>
+      <w:r>
+        <w:t xml:space="preserve"> and actually displays it in a table </w:t>
       </w:r>
     </w:p>
     <w:p>
@@ -318,8 +387,17 @@
           <w:b/>
           <w:strike/>
         </w:rPr>
-        <w:t>displays single table from graph db</w:t>
-      </w:r>
+        <w:t xml:space="preserve">displays single table from graph </w:t>
+      </w:r>
+      <w:proofErr w:type="spellStart"/>
+      <w:r>
+        <w:rPr>
+          <w:b/>
+          <w:strike/>
+        </w:rPr>
+        <w:t>db</w:t>
+      </w:r>
+      <w:proofErr w:type="spellEnd"/>
     </w:p>
     <w:p>
       <w:pPr>
@@ -357,8 +435,17 @@
           <w:b/>
           <w:strike/>
         </w:rPr>
-        <w:t>Step 2: App queries and displays simple extended graph table from graph db</w:t>
-      </w:r>
+        <w:t xml:space="preserve">Step 2: App queries and displays simple extended graph table from graph </w:t>
+      </w:r>
+      <w:proofErr w:type="spellStart"/>
+      <w:r>
+        <w:rPr>
+          <w:b/>
+          <w:strike/>
+        </w:rPr>
+        <w:t>db</w:t>
+      </w:r>
+      <w:proofErr w:type="spellEnd"/>
     </w:p>
     <w:p>
       <w:pPr>
@@ -484,6 +571,7 @@
           <w:highlight w:val="white"/>
         </w:rPr>
       </w:pPr>
+      <w:proofErr w:type="gramStart"/>
       <w:r>
         <w:rPr>
           <w:rFonts w:ascii="Consolas" w:hAnsi="Consolas" w:cs="Consolas"/>
@@ -504,6 +592,7 @@
         </w:rPr>
         <w:t xml:space="preserve">  </w:t>
       </w:r>
+      <w:proofErr w:type="spellStart"/>
       <w:r>
         <w:rPr>
           <w:rFonts w:ascii="Consolas" w:hAnsi="Consolas" w:cs="Consolas"/>
@@ -512,8 +601,20 @@
           <w:szCs w:val="19"/>
           <w:highlight w:val="white"/>
         </w:rPr>
-        <w:t>string_agg</w:t>
-      </w:r>
+        <w:t>string</w:t>
+      </w:r>
+      <w:proofErr w:type="gramEnd"/>
+      <w:r>
+        <w:rPr>
+          <w:rFonts w:ascii="Consolas" w:hAnsi="Consolas" w:cs="Consolas"/>
+          <w:color w:val="FF00FF"/>
+          <w:sz w:val="19"/>
+          <w:szCs w:val="19"/>
+          <w:highlight w:val="white"/>
+        </w:rPr>
+        <w:t>_agg</w:t>
+      </w:r>
+      <w:proofErr w:type="spellEnd"/>
       <w:r>
         <w:rPr>
           <w:rFonts w:ascii="Consolas" w:hAnsi="Consolas" w:cs="Consolas"/>
@@ -677,7 +778,18 @@
           <w:szCs w:val="19"/>
           <w:highlight w:val="white"/>
         </w:rPr>
-        <w:t xml:space="preserve"> likes l </w:t>
+        <w:t xml:space="preserve"> likes </w:t>
+      </w:r>
+      <w:proofErr w:type="gramStart"/>
+      <w:r>
+        <w:rPr>
+          <w:rFonts w:ascii="Consolas" w:hAnsi="Consolas" w:cs="Consolas"/>
+          <w:color w:val="000000"/>
+          <w:sz w:val="19"/>
+          <w:szCs w:val="19"/>
+          <w:highlight w:val="white"/>
+        </w:rPr>
+        <w:t xml:space="preserve">l </w:t>
       </w:r>
       <w:r>
         <w:rPr>
@@ -689,6 +801,7 @@
         </w:rPr>
         <w:t>,</w:t>
       </w:r>
+      <w:proofErr w:type="gramEnd"/>
       <w:r>
         <w:rPr>
           <w:rFonts w:ascii="Consolas" w:hAnsi="Consolas" w:cs="Consolas"/>
@@ -1039,6 +1152,17 @@
           <w:szCs w:val="19"/>
         </w:rPr>
       </w:pPr>
+      <w:r>
+        <w:rPr>
+          <w:rFonts w:ascii="Consolas" w:hAnsi="Consolas" w:cs="Consolas"/>
+          <w:color w:val="000000"/>
+          <w:sz w:val="19"/>
+          <w:szCs w:val="19"/>
+        </w:rPr>
+        <w:t xml:space="preserve">  </w:t>
+      </w:r>
+      <w:bookmarkStart w:id="0" w:name="_GoBack"/>
+      <w:bookmarkEnd w:id="0"/>
     </w:p>
     <w:p>
       <w:pPr>
@@ -1079,6 +1203,7 @@
           <w:highlight w:val="white"/>
         </w:rPr>
       </w:pPr>
+      <w:proofErr w:type="gramStart"/>
       <w:r>
         <w:rPr>
           <w:rFonts w:ascii="Consolas" w:hAnsi="Consolas" w:cs="Consolas"/>
@@ -1099,6 +1224,7 @@
         </w:rPr>
         <w:t xml:space="preserve">  </w:t>
       </w:r>
+      <w:proofErr w:type="spellStart"/>
       <w:r>
         <w:rPr>
           <w:rFonts w:ascii="Consolas" w:hAnsi="Consolas" w:cs="Consolas"/>
@@ -1107,8 +1233,20 @@
           <w:szCs w:val="19"/>
           <w:highlight w:val="white"/>
         </w:rPr>
-        <w:t>string_agg</w:t>
-      </w:r>
+        <w:t>string</w:t>
+      </w:r>
+      <w:proofErr w:type="gramEnd"/>
+      <w:r>
+        <w:rPr>
+          <w:rFonts w:ascii="Consolas" w:hAnsi="Consolas" w:cs="Consolas"/>
+          <w:color w:val="FF00FF"/>
+          <w:sz w:val="19"/>
+          <w:szCs w:val="19"/>
+          <w:highlight w:val="white"/>
+        </w:rPr>
+        <w:t>_agg</w:t>
+      </w:r>
+      <w:proofErr w:type="spellEnd"/>
       <w:r>
         <w:rPr>
           <w:rFonts w:ascii="Consolas" w:hAnsi="Consolas" w:cs="Consolas"/>
@@ -1237,7 +1375,18 @@
           <w:szCs w:val="19"/>
           <w:highlight w:val="white"/>
         </w:rPr>
-        <w:t xml:space="preserve"> r</w:t>
+        <w:t xml:space="preserve"> </w:t>
+      </w:r>
+      <w:proofErr w:type="spellStart"/>
+      <w:r>
+        <w:rPr>
+          <w:rFonts w:ascii="Consolas" w:hAnsi="Consolas" w:cs="Consolas"/>
+          <w:color w:val="000000"/>
+          <w:sz w:val="19"/>
+          <w:szCs w:val="19"/>
+          <w:highlight w:val="white"/>
+        </w:rPr>
+        <w:t>r</w:t>
       </w:r>
       <w:r>
         <w:rPr>
@@ -1257,7 +1406,18 @@
           <w:szCs w:val="19"/>
           <w:highlight w:val="white"/>
         </w:rPr>
-        <w:t xml:space="preserve">city </w:t>
+        <w:t>city</w:t>
+      </w:r>
+      <w:proofErr w:type="spellEnd"/>
+      <w:r>
+        <w:rPr>
+          <w:rFonts w:ascii="Consolas" w:hAnsi="Consolas" w:cs="Consolas"/>
+          <w:color w:val="000000"/>
+          <w:sz w:val="19"/>
+          <w:szCs w:val="19"/>
+          <w:highlight w:val="white"/>
+        </w:rPr>
+        <w:t xml:space="preserve"> </w:t>
       </w:r>
     </w:p>
     <w:p>
@@ -1312,7 +1472,18 @@
           <w:szCs w:val="19"/>
           <w:highlight w:val="white"/>
         </w:rPr>
-        <w:t xml:space="preserve"> likes l </w:t>
+        <w:t xml:space="preserve"> likes </w:t>
+      </w:r>
+      <w:proofErr w:type="gramStart"/>
+      <w:r>
+        <w:rPr>
+          <w:rFonts w:ascii="Consolas" w:hAnsi="Consolas" w:cs="Consolas"/>
+          <w:color w:val="000000"/>
+          <w:sz w:val="19"/>
+          <w:szCs w:val="19"/>
+          <w:highlight w:val="white"/>
+        </w:rPr>
+        <w:t xml:space="preserve">l </w:t>
       </w:r>
       <w:r>
         <w:rPr>
@@ -1324,6 +1495,7 @@
         </w:rPr>
         <w:t>,</w:t>
       </w:r>
+      <w:proofErr w:type="gramEnd"/>
       <w:r>
         <w:rPr>
           <w:rFonts w:ascii="Consolas" w:hAnsi="Consolas" w:cs="Consolas"/>
@@ -1542,7 +1714,19 @@
           <w:szCs w:val="19"/>
           <w:highlight w:val="white"/>
         </w:rPr>
-        <w:t xml:space="preserve"> r</w:t>
+        <w:t xml:space="preserve"> </w:t>
+      </w:r>
+      <w:proofErr w:type="spellStart"/>
+      <w:proofErr w:type="gramStart"/>
+      <w:r>
+        <w:rPr>
+          <w:rFonts w:ascii="Consolas" w:hAnsi="Consolas" w:cs="Consolas"/>
+          <w:color w:val="000000"/>
+          <w:sz w:val="19"/>
+          <w:szCs w:val="19"/>
+          <w:highlight w:val="white"/>
+        </w:rPr>
+        <w:t>r</w:t>
       </w:r>
       <w:r>
         <w:rPr>
@@ -1564,6 +1748,8 @@
         </w:rPr>
         <w:t>city</w:t>
       </w:r>
+      <w:proofErr w:type="spellEnd"/>
+      <w:proofErr w:type="gramEnd"/>
     </w:p>
     <w:p>
       <w:pPr>
@@ -1728,7 +1914,73 @@
           <w:szCs w:val="19"/>
           <w:highlight w:val="white"/>
         </w:rPr>
-        <w:t xml:space="preserve">--select  string_agg(p.name, ','), r.name, r.city </w:t>
+        <w:t>--</w:t>
+      </w:r>
+      <w:proofErr w:type="gramStart"/>
+      <w:r>
+        <w:rPr>
+          <w:rFonts w:ascii="Consolas" w:hAnsi="Consolas" w:cs="Consolas"/>
+          <w:color w:val="008000"/>
+          <w:sz w:val="19"/>
+          <w:szCs w:val="19"/>
+          <w:highlight w:val="white"/>
+        </w:rPr>
+        <w:t xml:space="preserve">select  </w:t>
+      </w:r>
+      <w:proofErr w:type="spellStart"/>
+      <w:r>
+        <w:rPr>
+          <w:rFonts w:ascii="Consolas" w:hAnsi="Consolas" w:cs="Consolas"/>
+          <w:color w:val="008000"/>
+          <w:sz w:val="19"/>
+          <w:szCs w:val="19"/>
+          <w:highlight w:val="white"/>
+        </w:rPr>
+        <w:t>string</w:t>
+      </w:r>
+      <w:proofErr w:type="gramEnd"/>
+      <w:r>
+        <w:rPr>
+          <w:rFonts w:ascii="Consolas" w:hAnsi="Consolas" w:cs="Consolas"/>
+          <w:color w:val="008000"/>
+          <w:sz w:val="19"/>
+          <w:szCs w:val="19"/>
+          <w:highlight w:val="white"/>
+        </w:rPr>
+        <w:t>_agg</w:t>
+      </w:r>
+      <w:proofErr w:type="spellEnd"/>
+      <w:r>
+        <w:rPr>
+          <w:rFonts w:ascii="Consolas" w:hAnsi="Consolas" w:cs="Consolas"/>
+          <w:color w:val="008000"/>
+          <w:sz w:val="19"/>
+          <w:szCs w:val="19"/>
+          <w:highlight w:val="white"/>
+        </w:rPr>
+        <w:t xml:space="preserve">(p.name, ','), r.name, </w:t>
+      </w:r>
+      <w:proofErr w:type="spellStart"/>
+      <w:r>
+        <w:rPr>
+          <w:rFonts w:ascii="Consolas" w:hAnsi="Consolas" w:cs="Consolas"/>
+          <w:color w:val="008000"/>
+          <w:sz w:val="19"/>
+          <w:szCs w:val="19"/>
+          <w:highlight w:val="white"/>
+        </w:rPr>
+        <w:t>r.city</w:t>
+      </w:r>
+      <w:proofErr w:type="spellEnd"/>
+      <w:r>
+        <w:rPr>
+          <w:rFonts w:ascii="Consolas" w:hAnsi="Consolas" w:cs="Consolas"/>
+          <w:color w:val="008000"/>
+          <w:sz w:val="19"/>
+          <w:szCs w:val="19"/>
+          <w:highlight w:val="white"/>
+        </w:rPr>
+        <w:t xml:space="preserve"> </w:t>
       </w:r>
     </w:p>
     <w:p>
@@ -1745,6 +1997,7 @@
           <w:highlight w:val="white"/>
         </w:rPr>
       </w:pPr>
+      <w:proofErr w:type="gramStart"/>
       <w:r>
         <w:rPr>
           <w:rFonts w:ascii="Consolas" w:hAnsi="Consolas" w:cs="Consolas"/>
@@ -1775,6 +2028,7 @@
         </w:rPr>
         <w:t>count</w:t>
       </w:r>
+      <w:proofErr w:type="gramEnd"/>
       <w:r>
         <w:rPr>
           <w:rFonts w:ascii="Consolas" w:hAnsi="Consolas" w:cs="Consolas"/>
@@ -1873,7 +2127,18 @@
           <w:szCs w:val="19"/>
           <w:highlight w:val="white"/>
         </w:rPr>
-        <w:t xml:space="preserve"> r</w:t>
+        <w:t xml:space="preserve"> </w:t>
+      </w:r>
+      <w:proofErr w:type="spellStart"/>
+      <w:r>
+        <w:rPr>
+          <w:rFonts w:ascii="Consolas" w:hAnsi="Consolas" w:cs="Consolas"/>
+          <w:color w:val="000000"/>
+          <w:sz w:val="19"/>
+          <w:szCs w:val="19"/>
+          <w:highlight w:val="white"/>
+        </w:rPr>
+        <w:t>r</w:t>
       </w:r>
       <w:r>
         <w:rPr>
@@ -1893,7 +2158,18 @@
           <w:szCs w:val="19"/>
           <w:highlight w:val="white"/>
         </w:rPr>
-        <w:t xml:space="preserve">city </w:t>
+        <w:t>city</w:t>
+      </w:r>
+      <w:proofErr w:type="spellEnd"/>
+      <w:r>
+        <w:rPr>
+          <w:rFonts w:ascii="Consolas" w:hAnsi="Consolas" w:cs="Consolas"/>
+          <w:color w:val="000000"/>
+          <w:sz w:val="19"/>
+          <w:szCs w:val="19"/>
+          <w:highlight w:val="white"/>
+        </w:rPr>
+        <w:t xml:space="preserve"> </w:t>
       </w:r>
     </w:p>
     <w:p>
@@ -1948,7 +2224,18 @@
           <w:szCs w:val="19"/>
           <w:highlight w:val="white"/>
         </w:rPr>
-        <w:t xml:space="preserve"> likes l </w:t>
+        <w:t xml:space="preserve"> likes </w:t>
+      </w:r>
+      <w:proofErr w:type="gramStart"/>
+      <w:r>
+        <w:rPr>
+          <w:rFonts w:ascii="Consolas" w:hAnsi="Consolas" w:cs="Consolas"/>
+          <w:color w:val="000000"/>
+          <w:sz w:val="19"/>
+          <w:szCs w:val="19"/>
+          <w:highlight w:val="white"/>
+        </w:rPr>
+        <w:t xml:space="preserve">l </w:t>
       </w:r>
       <w:r>
         <w:rPr>
@@ -1960,6 +2247,7 @@
         </w:rPr>
         <w:t>,</w:t>
       </w:r>
+      <w:proofErr w:type="gramEnd"/>
       <w:r>
         <w:rPr>
           <w:rFonts w:ascii="Consolas" w:hAnsi="Consolas" w:cs="Consolas"/>
@@ -2178,7 +2466,19 @@
           <w:szCs w:val="19"/>
           <w:highlight w:val="white"/>
         </w:rPr>
-        <w:t xml:space="preserve"> r</w:t>
+        <w:t xml:space="preserve"> </w:t>
+      </w:r>
+      <w:proofErr w:type="spellStart"/>
+      <w:proofErr w:type="gramStart"/>
+      <w:r>
+        <w:rPr>
+          <w:rFonts w:ascii="Consolas" w:hAnsi="Consolas" w:cs="Consolas"/>
+          <w:color w:val="000000"/>
+          <w:sz w:val="19"/>
+          <w:szCs w:val="19"/>
+          <w:highlight w:val="white"/>
+        </w:rPr>
+        <w:t>r</w:t>
       </w:r>
       <w:r>
         <w:rPr>
@@ -2200,6 +2500,8 @@
         </w:rPr>
         <w:t>city</w:t>
       </w:r>
+      <w:proofErr w:type="spellEnd"/>
+      <w:proofErr w:type="gramEnd"/>
     </w:p>
     <w:p>
       <w:pPr>
@@ -2368,7 +2670,73 @@
           <w:szCs w:val="19"/>
           <w:highlight w:val="white"/>
         </w:rPr>
-        <w:t xml:space="preserve">--select  string_agg(p.name, ','), r.name, r.city </w:t>
+        <w:t>--</w:t>
+      </w:r>
+      <w:proofErr w:type="gramStart"/>
+      <w:r>
+        <w:rPr>
+          <w:rFonts w:ascii="Consolas" w:hAnsi="Consolas" w:cs="Consolas"/>
+          <w:color w:val="008000"/>
+          <w:sz w:val="19"/>
+          <w:szCs w:val="19"/>
+          <w:highlight w:val="white"/>
+        </w:rPr>
+        <w:t xml:space="preserve">select  </w:t>
+      </w:r>
+      <w:proofErr w:type="spellStart"/>
+      <w:r>
+        <w:rPr>
+          <w:rFonts w:ascii="Consolas" w:hAnsi="Consolas" w:cs="Consolas"/>
+          <w:color w:val="008000"/>
+          <w:sz w:val="19"/>
+          <w:szCs w:val="19"/>
+          <w:highlight w:val="white"/>
+        </w:rPr>
+        <w:t>string</w:t>
+      </w:r>
+      <w:proofErr w:type="gramEnd"/>
+      <w:r>
+        <w:rPr>
+          <w:rFonts w:ascii="Consolas" w:hAnsi="Consolas" w:cs="Consolas"/>
+          <w:color w:val="008000"/>
+          <w:sz w:val="19"/>
+          <w:szCs w:val="19"/>
+          <w:highlight w:val="white"/>
+        </w:rPr>
+        <w:t>_agg</w:t>
+      </w:r>
+      <w:proofErr w:type="spellEnd"/>
+      <w:r>
+        <w:rPr>
+          <w:rFonts w:ascii="Consolas" w:hAnsi="Consolas" w:cs="Consolas"/>
+          <w:color w:val="008000"/>
+          <w:sz w:val="19"/>
+          <w:szCs w:val="19"/>
+          <w:highlight w:val="white"/>
+        </w:rPr>
+        <w:t xml:space="preserve">(p.name, ','), r.name, </w:t>
+      </w:r>
+      <w:proofErr w:type="spellStart"/>
+      <w:r>
+        <w:rPr>
+          <w:rFonts w:ascii="Consolas" w:hAnsi="Consolas" w:cs="Consolas"/>
+          <w:color w:val="008000"/>
+          <w:sz w:val="19"/>
+          <w:szCs w:val="19"/>
+          <w:highlight w:val="white"/>
+        </w:rPr>
+        <w:t>r.city</w:t>
+      </w:r>
+      <w:proofErr w:type="spellEnd"/>
+      <w:r>
+        <w:rPr>
+          <w:rFonts w:ascii="Consolas" w:hAnsi="Consolas" w:cs="Consolas"/>
+          <w:color w:val="008000"/>
+          <w:sz w:val="19"/>
+          <w:szCs w:val="19"/>
+          <w:highlight w:val="white"/>
+        </w:rPr>
+        <w:t xml:space="preserve"> </w:t>
       </w:r>
     </w:p>
     <w:p>
@@ -2503,7 +2871,51 @@
           <w:szCs w:val="19"/>
           <w:highlight w:val="white"/>
         </w:rPr>
-        <w:t>'num ppl'</w:t>
+        <w:t>'</w:t>
+      </w:r>
+      <w:proofErr w:type="spellStart"/>
+      <w:r>
+        <w:rPr>
+          <w:rFonts w:ascii="Consolas" w:hAnsi="Consolas" w:cs="Consolas"/>
+          <w:color w:val="FF0000"/>
+          <w:sz w:val="19"/>
+          <w:szCs w:val="19"/>
+          <w:highlight w:val="white"/>
+        </w:rPr>
+        <w:t>num</w:t>
+      </w:r>
+      <w:proofErr w:type="spellEnd"/>
+      <w:r>
+        <w:rPr>
+          <w:rFonts w:ascii="Consolas" w:hAnsi="Consolas" w:cs="Consolas"/>
+          <w:color w:val="FF0000"/>
+          <w:sz w:val="19"/>
+          <w:szCs w:val="19"/>
+          <w:highlight w:val="white"/>
+        </w:rPr>
+        <w:t xml:space="preserve"> </w:t>
+      </w:r>
+      <w:proofErr w:type="spellStart"/>
+      <w:r>
+        <w:rPr>
+          <w:rFonts w:ascii="Consolas" w:hAnsi="Consolas" w:cs="Consolas"/>
+          <w:color w:val="FF0000"/>
+          <w:sz w:val="19"/>
+          <w:szCs w:val="19"/>
+          <w:highlight w:val="white"/>
+        </w:rPr>
+        <w:t>ppl</w:t>
+      </w:r>
+      <w:proofErr w:type="spellEnd"/>
+      <w:r>
+        <w:rPr>
+          <w:rFonts w:ascii="Consolas" w:hAnsi="Consolas" w:cs="Consolas"/>
+          <w:color w:val="FF0000"/>
+          <w:sz w:val="19"/>
+          <w:szCs w:val="19"/>
+          <w:highlight w:val="white"/>
+        </w:rPr>
+        <w:t>'</w:t>
       </w:r>
       <w:r>
         <w:rPr>
@@ -2525,6 +2937,7 @@
         </w:rPr>
         <w:t xml:space="preserve"> </w:t>
       </w:r>
+      <w:proofErr w:type="spellStart"/>
       <w:r>
         <w:rPr>
           <w:rFonts w:ascii="Consolas" w:hAnsi="Consolas" w:cs="Consolas"/>
@@ -2533,8 +2946,20 @@
           <w:szCs w:val="19"/>
           <w:highlight w:val="white"/>
         </w:rPr>
-        <w:t>string_agg</w:t>
-      </w:r>
+        <w:t>string_</w:t>
+      </w:r>
+      <w:proofErr w:type="gramStart"/>
+      <w:r>
+        <w:rPr>
+          <w:rFonts w:ascii="Consolas" w:hAnsi="Consolas" w:cs="Consolas"/>
+          <w:color w:val="FF00FF"/>
+          <w:sz w:val="19"/>
+          <w:szCs w:val="19"/>
+          <w:highlight w:val="white"/>
+        </w:rPr>
+        <w:t>agg</w:t>
+      </w:r>
+      <w:proofErr w:type="spellEnd"/>
       <w:r>
         <w:rPr>
           <w:rFonts w:ascii="Consolas" w:hAnsi="Consolas" w:cs="Consolas"/>
@@ -2545,6 +2970,8 @@
         </w:rPr>
         <w:t>(</w:t>
       </w:r>
+      <w:proofErr w:type="spellStart"/>
+      <w:proofErr w:type="gramEnd"/>
       <w:r>
         <w:rPr>
           <w:rFonts w:ascii="Consolas" w:hAnsi="Consolas" w:cs="Consolas"/>
@@ -2575,6 +3002,7 @@
         </w:rPr>
         <w:t>rating</w:t>
       </w:r>
+      <w:proofErr w:type="spellEnd"/>
       <w:r>
         <w:rPr>
           <w:rFonts w:ascii="Consolas" w:hAnsi="Consolas" w:cs="Consolas"/>
@@ -2653,7 +3081,51 @@
           <w:szCs w:val="19"/>
           <w:highlight w:val="white"/>
         </w:rPr>
-        <w:t>'avg rtg'</w:t>
+        <w:t>'</w:t>
+      </w:r>
+      <w:proofErr w:type="spellStart"/>
+      <w:r>
+        <w:rPr>
+          <w:rFonts w:ascii="Consolas" w:hAnsi="Consolas" w:cs="Consolas"/>
+          <w:color w:val="FF0000"/>
+          <w:sz w:val="19"/>
+          <w:szCs w:val="19"/>
+          <w:highlight w:val="white"/>
+        </w:rPr>
+        <w:t>avg</w:t>
+      </w:r>
+      <w:proofErr w:type="spellEnd"/>
+      <w:r>
+        <w:rPr>
+          <w:rFonts w:ascii="Consolas" w:hAnsi="Consolas" w:cs="Consolas"/>
+          <w:color w:val="FF0000"/>
+          <w:sz w:val="19"/>
+          <w:szCs w:val="19"/>
+          <w:highlight w:val="white"/>
+        </w:rPr>
+        <w:t xml:space="preserve"> </w:t>
+      </w:r>
+      <w:proofErr w:type="spellStart"/>
+      <w:r>
+        <w:rPr>
+          <w:rFonts w:ascii="Consolas" w:hAnsi="Consolas" w:cs="Consolas"/>
+          <w:color w:val="FF0000"/>
+          <w:sz w:val="19"/>
+          <w:szCs w:val="19"/>
+          <w:highlight w:val="white"/>
+        </w:rPr>
+        <w:t>rtg</w:t>
+      </w:r>
+      <w:proofErr w:type="spellEnd"/>
+      <w:r>
+        <w:rPr>
+          <w:rFonts w:ascii="Consolas" w:hAnsi="Consolas" w:cs="Consolas"/>
+          <w:color w:val="FF0000"/>
+          <w:sz w:val="19"/>
+          <w:szCs w:val="19"/>
+          <w:highlight w:val="white"/>
+        </w:rPr>
+        <w:t>'</w:t>
       </w:r>
       <w:r>
         <w:rPr>
@@ -2713,7 +3185,18 @@
           <w:szCs w:val="19"/>
           <w:highlight w:val="white"/>
         </w:rPr>
-        <w:t xml:space="preserve"> r</w:t>
+        <w:t xml:space="preserve"> </w:t>
+      </w:r>
+      <w:proofErr w:type="spellStart"/>
+      <w:r>
+        <w:rPr>
+          <w:rFonts w:ascii="Consolas" w:hAnsi="Consolas" w:cs="Consolas"/>
+          <w:color w:val="000000"/>
+          <w:sz w:val="19"/>
+          <w:szCs w:val="19"/>
+          <w:highlight w:val="white"/>
+        </w:rPr>
+        <w:t>r</w:t>
       </w:r>
       <w:r>
         <w:rPr>
@@ -2733,7 +3216,18 @@
           <w:szCs w:val="19"/>
           <w:highlight w:val="white"/>
         </w:rPr>
-        <w:t xml:space="preserve">city </w:t>
+        <w:t>city</w:t>
+      </w:r>
+      <w:proofErr w:type="spellEnd"/>
+      <w:r>
+        <w:rPr>
+          <w:rFonts w:ascii="Consolas" w:hAnsi="Consolas" w:cs="Consolas"/>
+          <w:color w:val="000000"/>
+          <w:sz w:val="19"/>
+          <w:szCs w:val="19"/>
+          <w:highlight w:val="white"/>
+        </w:rPr>
+        <w:t xml:space="preserve"> </w:t>
       </w:r>
     </w:p>
     <w:p>
@@ -2788,7 +3282,18 @@
           <w:szCs w:val="19"/>
           <w:highlight w:val="white"/>
         </w:rPr>
-        <w:t xml:space="preserve"> likes l </w:t>
+        <w:t xml:space="preserve"> likes </w:t>
+      </w:r>
+      <w:proofErr w:type="gramStart"/>
+      <w:r>
+        <w:rPr>
+          <w:rFonts w:ascii="Consolas" w:hAnsi="Consolas" w:cs="Consolas"/>
+          <w:color w:val="000000"/>
+          <w:sz w:val="19"/>
+          <w:szCs w:val="19"/>
+          <w:highlight w:val="white"/>
+        </w:rPr>
+        <w:t xml:space="preserve">l </w:t>
       </w:r>
       <w:r>
         <w:rPr>
@@ -2800,6 +3305,7 @@
         </w:rPr>
         <w:t>,</w:t>
       </w:r>
+      <w:proofErr w:type="gramEnd"/>
       <w:r>
         <w:rPr>
           <w:rFonts w:ascii="Consolas" w:hAnsi="Consolas" w:cs="Consolas"/>
@@ -3018,7 +3524,19 @@
           <w:szCs w:val="19"/>
           <w:highlight w:val="white"/>
         </w:rPr>
-        <w:t xml:space="preserve"> r</w:t>
+        <w:t xml:space="preserve"> </w:t>
+      </w:r>
+      <w:proofErr w:type="spellStart"/>
+      <w:proofErr w:type="gramStart"/>
+      <w:r>
+        <w:rPr>
+          <w:rFonts w:ascii="Consolas" w:hAnsi="Consolas" w:cs="Consolas"/>
+          <w:color w:val="000000"/>
+          <w:sz w:val="19"/>
+          <w:szCs w:val="19"/>
+          <w:highlight w:val="white"/>
+        </w:rPr>
+        <w:t>r</w:t>
       </w:r>
       <w:r>
         <w:rPr>
@@ -3040,6 +3558,8 @@
         </w:rPr>
         <w:t>city</w:t>
       </w:r>
+      <w:proofErr w:type="spellEnd"/>
+      <w:proofErr w:type="gramEnd"/>
     </w:p>
     <w:p>
       <w:pPr>
@@ -3174,10 +3694,28 @@
           <w:sz w:val="19"/>
           <w:szCs w:val="19"/>
         </w:rPr>
-        <w:t>Table still missing location and state from ‘locatedIn table’</w:t>
-      </w:r>
-      <w:bookmarkStart w:id="0" w:name="_GoBack"/>
-      <w:bookmarkEnd w:id="0"/>
+        <w:t>Table still missing location and state from ‘</w:t>
+      </w:r>
+      <w:proofErr w:type="spellStart"/>
+      <w:r>
+        <w:rPr>
+          <w:rFonts w:ascii="Consolas" w:hAnsi="Consolas" w:cs="Consolas"/>
+          <w:color w:val="000000"/>
+          <w:sz w:val="19"/>
+          <w:szCs w:val="19"/>
+        </w:rPr>
+        <w:t>locatedIn</w:t>
+      </w:r>
+      <w:proofErr w:type="spellEnd"/>
+      <w:r>
+        <w:rPr>
+          <w:rFonts w:ascii="Consolas" w:hAnsi="Consolas" w:cs="Consolas"/>
+          <w:color w:val="000000"/>
+          <w:sz w:val="19"/>
+          <w:szCs w:val="19"/>
+        </w:rPr>
+        <w:t xml:space="preserve"> table’</w:t>
+      </w:r>
     </w:p>
     <w:p>
       <w:r>
@@ -3224,6 +3762,95 @@
     </w:p>
     <w:p>
       <w:pPr>
+        <w:rPr>
+          <w:b/>
+        </w:rPr>
+      </w:pPr>
+    </w:p>
+    <w:p>
+      <w:r>
+        <w:t xml:space="preserve">Visualization: currently uses code found online </w:t>
+      </w:r>
+    </w:p>
+    <w:p>
+      <w:pPr>
+        <w:pStyle w:val="ListParagraph"/>
+        <w:numPr>
+          <w:ilvl w:val="0"/>
+          <w:numId w:val="2"/>
+        </w:numPr>
+      </w:pPr>
+      <w:r>
+        <w:t>Graph generation uses: start -&gt; boots background</w:t>
+      </w:r>
+    </w:p>
+    <w:p>
+      <w:pPr>
+        <w:pStyle w:val="ListParagraph"/>
+        <w:numPr>
+          <w:ilvl w:val="0"/>
+          <w:numId w:val="2"/>
+        </w:numPr>
+      </w:pPr>
+      <w:r>
+        <w:t>Add if condition to “</w:t>
+      </w:r>
+      <w:proofErr w:type="spellStart"/>
+      <w:proofErr w:type="gramStart"/>
+      <w:r>
+        <w:t>addGraphComponents</w:t>
+      </w:r>
+      <w:proofErr w:type="spellEnd"/>
+      <w:r>
+        <w:t>(</w:t>
+      </w:r>
+      <w:proofErr w:type="gramEnd"/>
+      <w:r>
+        <w:t>)” in main</w:t>
+      </w:r>
+      <w:r>
+        <w:t xml:space="preserve"> </w:t>
+      </w:r>
+      <w:r>
+        <w:t xml:space="preserve">to display the correct information </w:t>
+      </w:r>
+    </w:p>
+    <w:p>
+      <w:pPr>
+        <w:pStyle w:val="ListParagraph"/>
+        <w:numPr>
+          <w:ilvl w:val="0"/>
+          <w:numId w:val="2"/>
+        </w:numPr>
+      </w:pPr>
+      <w:r>
+        <w:lastRenderedPageBreak/>
+        <w:t>Store information from SQL query and add it to the nodes</w:t>
+      </w:r>
+    </w:p>
+    <w:p>
+      <w:pPr>
+        <w:pStyle w:val="ListParagraph"/>
+        <w:numPr>
+          <w:ilvl w:val="0"/>
+          <w:numId w:val="2"/>
+        </w:numPr>
+      </w:pPr>
+    </w:p>
+    <w:p>
+      <w:pPr>
+        <w:pStyle w:val="ListParagraph"/>
+        <w:numPr>
+          <w:ilvl w:val="0"/>
+          <w:numId w:val="2"/>
+        </w:numPr>
+      </w:pPr>
+      <w:r>
+        <w:t>Does it generate randomly?</w:t>
+      </w:r>
+    </w:p>
+    <w:p>
+      <w:pPr>
         <w:ind w:firstLine="720"/>
         <w:rPr>
           <w:b/>
@@ -3267,7 +3894,15 @@
     <w:p/>
     <w:p>
       <w:r>
-        <w:t>After making a JFrame form, make sure to change the variable names</w:t>
+        <w:t xml:space="preserve">After making a </w:t>
+      </w:r>
+      <w:proofErr w:type="spellStart"/>
+      <w:r>
+        <w:t>JFrame</w:t>
+      </w:r>
+      <w:proofErr w:type="spellEnd"/>
+      <w:r>
+        <w:t xml:space="preserve"> form, make sure to change the variable names</w:t>
       </w:r>
     </w:p>
     <w:p>
@@ -3299,7 +3934,29 @@
         <w:t xml:space="preserve">Tasks: </w:t>
       </w:r>
     </w:p>
-    <w:p/>
+    <w:p>
+      <w:r>
+        <w:t>D</w:t>
+      </w:r>
+      <w:proofErr w:type="gramStart"/>
+      <w:r>
+        <w:t>3.JSON</w:t>
+      </w:r>
+      <w:proofErr w:type="gramEnd"/>
+    </w:p>
+    <w:p>
+      <w:r>
+        <w:t xml:space="preserve">R -&gt; </w:t>
+      </w:r>
+      <w:proofErr w:type="spellStart"/>
+      <w:r>
+        <w:t>iGraph</w:t>
+      </w:r>
+      <w:proofErr w:type="spellEnd"/>
+      <w:r>
+        <w:t xml:space="preserve"> library </w:t>
+      </w:r>
+    </w:p>
     <w:sectPr>
       <w:pgSz w:w="12240" w:h="15840"/>
       <w:pgMar w:top="1440" w:right="1440" w:bottom="1440" w:left="1440" w:header="720" w:footer="720" w:gutter="0"/>

</xml_diff>